<commit_message>
push notifications in survey
</commit_message>
<xml_diff>
--- a/Documentation/Let’s Quiz Beta Testing Survey.docx
+++ b/Documentation/Let’s Quiz Beta Testing Survey.docx
@@ -75,13 +75,6 @@
           <w:szCs w:val="28"/>
           <w:lang w:val="en-US"/>
         </w:rPr>
-      </w:r>
-      <w:r>
-        <w:rPr>
-          <w:sz w:val="28"/>
-          <w:szCs w:val="28"/>
-          <w:lang w:val="en-US"/>
-        </w:rPr>
         <w:fldChar w:fldCharType="separate"/>
       </w:r>
       <w:r>
@@ -91,49 +84,38 @@
           <w:szCs w:val="28"/>
           <w:lang w:val="en-US"/>
         </w:rPr>
-        <w:t>Link to Sur</w:t>
-      </w:r>
-      <w:bookmarkStart w:id="2" w:name="_GoBack"/>
-      <w:bookmarkEnd w:id="2"/>
-      <w:r>
-        <w:rPr>
-          <w:rStyle w:val="Hyperlink"/>
+        <w:t>Link to Survey</w:t>
+      </w:r>
+    </w:p>
+    <w:p>
+      <w:pPr>
+        <w:rPr>
+          <w:rFonts w:ascii="Times New Roman" w:eastAsia="Times New Roman" w:hAnsi="Times New Roman" w:cs="Times New Roman"/>
+          <w:lang w:eastAsia="en-AU"/>
+        </w:rPr>
+      </w:pPr>
+      <w:r>
+        <w:rPr>
           <w:sz w:val="28"/>
           <w:szCs w:val="28"/>
           <w:lang w:val="en-US"/>
         </w:rPr>
-        <w:t>vey</w:t>
-      </w:r>
-    </w:p>
-    <w:p>
-      <w:pPr>
+        <w:fldChar w:fldCharType="end"/>
+      </w:r>
+      <w:r>
         <w:rPr>
           <w:rFonts w:ascii="Times New Roman" w:eastAsia="Times New Roman" w:hAnsi="Times New Roman" w:cs="Times New Roman"/>
           <w:lang w:eastAsia="en-AU"/>
         </w:rPr>
-      </w:pPr>
-      <w:r>
-        <w:rPr>
-          <w:sz w:val="28"/>
-          <w:szCs w:val="28"/>
-          <w:lang w:val="en-US"/>
-        </w:rPr>
-        <w:fldChar w:fldCharType="end"/>
-      </w:r>
-      <w:r>
+        <w:t xml:space="preserve"> </w:t>
+      </w:r>
+    </w:p>
+    <w:p>
+      <w:pPr>
         <w:rPr>
           <w:rFonts w:ascii="Times New Roman" w:eastAsia="Times New Roman" w:hAnsi="Times New Roman" w:cs="Times New Roman"/>
           <w:lang w:eastAsia="en-AU"/>
         </w:rPr>
-        <w:t xml:space="preserve"> </w:t>
-      </w:r>
-    </w:p>
-    <w:p>
-      <w:pPr>
-        <w:rPr>
-          <w:rFonts w:ascii="Times New Roman" w:eastAsia="Times New Roman" w:hAnsi="Times New Roman" w:cs="Times New Roman"/>
-          <w:lang w:eastAsia="en-AU"/>
-        </w:rPr>
       </w:pPr>
     </w:p>
     <w:p>
@@ -647,8 +629,8 @@
         </w:rPr>
         <w:t>Do you have any comments or suggestions about the launch / log in screen?</w:t>
       </w:r>
+      <w:commentRangeStart w:id="2"/>
       <w:commentRangeStart w:id="3"/>
-      <w:commentRangeStart w:id="4"/>
     </w:p>
     <w:p>
       <w:pPr>
@@ -703,19 +685,19 @@
         </w:rPr>
         <w:t>Comments box</w:t>
       </w:r>
+      <w:commentRangeEnd w:id="2"/>
+      <w:r>
+        <w:rPr>
+          <w:rStyle w:val="CommentReference"/>
+        </w:rPr>
+        <w:commentReference w:id="2"/>
+      </w:r>
       <w:commentRangeEnd w:id="3"/>
       <w:r>
         <w:rPr>
           <w:rStyle w:val="CommentReference"/>
         </w:rPr>
         <w:commentReference w:id="3"/>
-      </w:r>
-      <w:commentRangeEnd w:id="4"/>
-      <w:r>
-        <w:rPr>
-          <w:rStyle w:val="CommentReference"/>
-        </w:rPr>
-        <w:commentReference w:id="4"/>
       </w:r>
     </w:p>
     <w:p>
@@ -1486,6 +1468,8 @@
           <w:lang w:val="en-US"/>
         </w:rPr>
       </w:pPr>
+      <w:bookmarkStart w:id="4" w:name="_GoBack"/>
+      <w:bookmarkEnd w:id="4"/>
       <w:r>
         <w:rPr>
           <w:lang w:val="en-US"/>
@@ -1508,6 +1492,10 @@
     <w:p>
       <w:pPr>
         <w:pStyle w:val="ListParagraph"/>
+        <w:numPr>
+          <w:ilvl w:val="0"/>
+          <w:numId w:val="1"/>
+        </w:numPr>
         <w:rPr>
           <w:lang w:val="en-US"/>
         </w:rPr>
@@ -1925,7 +1913,7 @@
       <w:pPr>
         <w:pStyle w:val="ListParagraph"/>
         <w:numPr>
-          <w:ilvl w:val="1"/>
+          <w:ilvl w:val="0"/>
           <w:numId w:val="1"/>
         </w:numPr>
         <w:rPr>
@@ -2084,7 +2072,7 @@
       <w:pPr>
         <w:pStyle w:val="ListParagraph"/>
         <w:numPr>
-          <w:ilvl w:val="1"/>
+          <w:ilvl w:val="0"/>
           <w:numId w:val="1"/>
         </w:numPr>
         <w:rPr>
@@ -2097,6 +2085,179 @@
         </w:rPr>
         <w:t>DO you have any comments or suggestions about the Questions Submission?</w:t>
       </w:r>
+    </w:p>
+    <w:p>
+      <w:pPr>
+        <w:rPr>
+          <w:lang w:val="en-US"/>
+        </w:rPr>
+      </w:pPr>
+    </w:p>
+    <w:p>
+      <w:pPr>
+        <w:rPr>
+          <w:lang w:val="en-US"/>
+        </w:rPr>
+      </w:pPr>
+    </w:p>
+    <w:p>
+      <w:pPr>
+        <w:rPr>
+          <w:b/>
+          <w:lang w:val="en-US"/>
+        </w:rPr>
+      </w:pPr>
+      <w:r>
+        <w:rPr>
+          <w:b/>
+          <w:lang w:val="en-US"/>
+        </w:rPr>
+        <w:t>Push Notifications</w:t>
+      </w:r>
+      <w:r>
+        <w:rPr>
+          <w:b/>
+          <w:lang w:val="en-US"/>
+        </w:rPr>
+        <w:t>:</w:t>
+      </w:r>
+    </w:p>
+    <w:p>
+      <w:pPr>
+        <w:pStyle w:val="ListParagraph"/>
+        <w:numPr>
+          <w:ilvl w:val="0"/>
+          <w:numId w:val="1"/>
+        </w:numPr>
+        <w:rPr>
+          <w:b/>
+          <w:lang w:val="en-US"/>
+        </w:rPr>
+      </w:pPr>
+      <w:r>
+        <w:rPr>
+          <w:lang w:val="en-US"/>
+        </w:rPr>
+        <w:t>Did you receive any push notifications during your beta testing time</w:t>
+      </w:r>
+      <w:r>
+        <w:rPr>
+          <w:lang w:val="en-US"/>
+        </w:rPr>
+        <w:t>?</w:t>
+      </w:r>
+    </w:p>
+    <w:p>
+      <w:pPr>
+        <w:pStyle w:val="ListParagraph"/>
+        <w:numPr>
+          <w:ilvl w:val="1"/>
+          <w:numId w:val="1"/>
+        </w:numPr>
+        <w:rPr>
+          <w:b/>
+          <w:lang w:val="en-US"/>
+        </w:rPr>
+      </w:pPr>
+      <w:r>
+        <w:rPr>
+          <w:lang w:val="en-US"/>
+        </w:rPr>
+        <w:t>Yes</w:t>
+      </w:r>
+    </w:p>
+    <w:p>
+      <w:pPr>
+        <w:pStyle w:val="ListParagraph"/>
+        <w:numPr>
+          <w:ilvl w:val="1"/>
+          <w:numId w:val="1"/>
+        </w:numPr>
+        <w:rPr>
+          <w:b/>
+          <w:lang w:val="en-US"/>
+        </w:rPr>
+      </w:pPr>
+      <w:r>
+        <w:rPr>
+          <w:lang w:val="en-US"/>
+        </w:rPr>
+        <w:t>No, (comment)</w:t>
+      </w:r>
+    </w:p>
+    <w:p>
+      <w:pPr>
+        <w:pStyle w:val="ListParagraph"/>
+        <w:numPr>
+          <w:ilvl w:val="1"/>
+          <w:numId w:val="1"/>
+        </w:numPr>
+        <w:rPr>
+          <w:b/>
+          <w:lang w:val="en-US"/>
+        </w:rPr>
+      </w:pPr>
+      <w:r>
+        <w:rPr>
+          <w:lang w:val="en-US"/>
+        </w:rPr>
+        <w:t>Didn’t submit one</w:t>
+      </w:r>
+    </w:p>
+    <w:p>
+      <w:pPr>
+        <w:pStyle w:val="ListParagraph"/>
+        <w:numPr>
+          <w:ilvl w:val="0"/>
+          <w:numId w:val="1"/>
+        </w:numPr>
+        <w:rPr>
+          <w:lang w:val="en-US"/>
+        </w:rPr>
+      </w:pPr>
+      <w:r>
+        <w:rPr>
+          <w:lang w:val="en-US"/>
+        </w:rPr>
+        <w:t xml:space="preserve">Rate the </w:t>
+      </w:r>
+      <w:r>
+        <w:rPr>
+          <w:lang w:val="en-US"/>
+        </w:rPr>
+        <w:t>push notifications</w:t>
+      </w:r>
+      <w:r>
+        <w:rPr>
+          <w:lang w:val="en-US"/>
+        </w:rPr>
+        <w:t xml:space="preserve"> as a whole, 1 = bad, 10 = excellent</w:t>
+      </w:r>
+    </w:p>
+    <w:p>
+      <w:pPr>
+        <w:pStyle w:val="ListParagraph"/>
+        <w:numPr>
+          <w:ilvl w:val="0"/>
+          <w:numId w:val="1"/>
+        </w:numPr>
+        <w:rPr>
+          <w:lang w:val="en-US"/>
+        </w:rPr>
+      </w:pPr>
+      <w:r>
+        <w:rPr>
+          <w:lang w:val="en-US"/>
+        </w:rPr>
+        <w:t>DO you have any comments or suggestions about the Questions Submission?</w:t>
+      </w:r>
+    </w:p>
+    <w:p>
+      <w:pPr>
+        <w:rPr>
+          <w:lang w:val="en-US"/>
+        </w:rPr>
+      </w:pPr>
     </w:p>
     <w:p>
       <w:pPr>
@@ -2349,7 +2510,7 @@
       </w:pPr>
     </w:p>
   </w:comment>
-  <w:comment w:id="3" w:author="McKeahnie, Collin" w:date="2018-09-05T09:48:00Z" w:initials="MC">
+  <w:comment w:id="2" w:author="McKeahnie, Collin" w:date="2018-09-05T09:48:00Z" w:initials="MC">
     <w:p>
       <w:pPr>
         <w:pStyle w:val="CommentText"/>
@@ -2370,7 +2531,7 @@
       </w:pPr>
     </w:p>
   </w:comment>
-  <w:comment w:id="4" w:author="Aaron Peachey" w:date="2018-09-09T08:26:00Z" w:initials="AP">
+  <w:comment w:id="3" w:author="Aaron Peachey" w:date="2018-09-09T08:26:00Z" w:initials="AP">
     <w:p>
       <w:pPr>
         <w:pStyle w:val="CommentText"/>

</xml_diff>